<commit_message>
ajout de la liste des abréviations
</commit_message>
<xml_diff>
--- a/V1.docx
+++ b/V1.docx
@@ -160,8 +160,6 @@
             <w:r>
               <w:t>iiiiiiiiiiiiiiiiiiiiiiiiiiiiiiii</w:t>
             </w:r>
-            <w:bookmarkStart w:id="0" w:name="_GoBack"/>
-            <w:bookmarkEnd w:id="0"/>
           </w:p>
         </w:tc>
       </w:tr>
@@ -201,9 +199,294 @@
       </w:r>
     </w:p>
     <w:p>
-      <w:r>
-        <w:t>qgvfsq</w:t>
-      </w:r>
+      <w:proofErr w:type="spellStart"/>
+      <w:r>
+        <w:t>Q</w:t>
+      </w:r>
+      <w:r>
+        <w:t>gvfsq</w:t>
+      </w:r>
+      <w:proofErr w:type="spellEnd"/>
+    </w:p>
+    <w:p/>
+    <w:p>
+      <w:proofErr w:type="spellStart"/>
+      <w:r>
+        <w:t>Jfospe</w:t>
+      </w:r>
+      <w:proofErr w:type="spellEnd"/>
+      <w:r>
+        <w:t xml:space="preserve"> </w:t>
+      </w:r>
+      <w:proofErr w:type="spellStart"/>
+      <w:r>
+        <w:t>seofj</w:t>
+      </w:r>
+      <w:proofErr w:type="spellEnd"/>
+      <w:r>
+        <w:t xml:space="preserve"> s ANSM </w:t>
+      </w:r>
+      <w:proofErr w:type="spellStart"/>
+      <w:r>
+        <w:t>estnkoernt</w:t>
+      </w:r>
+      <w:proofErr w:type="spellEnd"/>
+      <w:r>
+        <w:t xml:space="preserve"> ARC </w:t>
+      </w:r>
+      <w:proofErr w:type="spellStart"/>
+      <w:r>
+        <w:t>fzefz</w:t>
+      </w:r>
+      <w:proofErr w:type="spellEnd"/>
+      <w:r>
+        <w:t xml:space="preserve"> e </w:t>
+      </w:r>
+      <w:proofErr w:type="spellStart"/>
+      <w:r>
+        <w:t>fz</w:t>
+      </w:r>
+      <w:r>
+        <w:t>e</w:t>
+      </w:r>
+      <w:proofErr w:type="spellEnd"/>
+      <w:r>
+        <w:t xml:space="preserve"> </w:t>
+      </w:r>
+      <w:proofErr w:type="spellStart"/>
+      <w:r>
+        <w:t>fzze</w:t>
+      </w:r>
+      <w:proofErr w:type="spellEnd"/>
+      <w:r>
+        <w:t xml:space="preserve"> </w:t>
+      </w:r>
+      <w:proofErr w:type="spellStart"/>
+      <w:r>
+        <w:t>fzzzegetyhe</w:t>
+      </w:r>
+      <w:proofErr w:type="spellEnd"/>
+      <w:r>
+        <w:t xml:space="preserve"> AMM </w:t>
+      </w:r>
+      <w:proofErr w:type="spellStart"/>
+      <w:r>
+        <w:t>cizoerjfz</w:t>
+      </w:r>
+      <w:proofErr w:type="spellEnd"/>
+      <w:r>
+        <w:t xml:space="preserve"> </w:t>
+      </w:r>
+      <w:proofErr w:type="spellStart"/>
+      <w:r>
+        <w:t>zerz</w:t>
+      </w:r>
+      <w:proofErr w:type="spellEnd"/>
+    </w:p>
+    <w:p>
+      <w:r>
+        <w:t xml:space="preserve">ARC BPC </w:t>
+      </w:r>
+      <w:proofErr w:type="spellStart"/>
+      <w:r>
+        <w:t>nio</w:t>
+      </w:r>
+      <w:proofErr w:type="spellEnd"/>
+      <w:r>
+        <w:t xml:space="preserve"> </w:t>
+      </w:r>
+    </w:p>
+    <w:p>
+      <w:r>
+        <w:t xml:space="preserve">CIS </w:t>
+      </w:r>
+      <w:proofErr w:type="spellStart"/>
+      <w:r>
+        <w:t>ubniobio</w:t>
+      </w:r>
+      <w:proofErr w:type="spellEnd"/>
+      <w:r>
+        <w:t xml:space="preserve"> </w:t>
+      </w:r>
+      <w:proofErr w:type="spellStart"/>
+      <w:r>
+        <w:t>ozne</w:t>
+      </w:r>
+      <w:proofErr w:type="spellEnd"/>
+      <w:r>
+        <w:t xml:space="preserve"> </w:t>
+      </w:r>
+      <w:proofErr w:type="spellStart"/>
+      <w:r>
+        <w:t>nioze</w:t>
+      </w:r>
+      <w:proofErr w:type="spellEnd"/>
+      <w:r>
+        <w:t xml:space="preserve"> CNIL </w:t>
+      </w:r>
+      <w:proofErr w:type="spellStart"/>
+      <w:r>
+        <w:t>nfoiz</w:t>
+      </w:r>
+      <w:proofErr w:type="spellEnd"/>
+      <w:r>
+        <w:t xml:space="preserve"> </w:t>
+      </w:r>
+      <w:proofErr w:type="spellStart"/>
+      <w:r>
+        <w:t>fnzioe</w:t>
+      </w:r>
+      <w:proofErr w:type="spellEnd"/>
+      <w:r>
+        <w:t xml:space="preserve"> CPP </w:t>
+      </w:r>
+      <w:proofErr w:type="spellStart"/>
+      <w:r>
+        <w:t>fnzioefn</w:t>
+      </w:r>
+      <w:proofErr w:type="spellEnd"/>
+      <w:r>
+        <w:t xml:space="preserve"> </w:t>
+      </w:r>
+      <w:proofErr w:type="spellStart"/>
+      <w:r>
+        <w:t>zfnzkf</w:t>
+      </w:r>
+      <w:proofErr w:type="spellEnd"/>
+      <w:r>
+        <w:t xml:space="preserve"> CRF </w:t>
+      </w:r>
+      <w:proofErr w:type="spellStart"/>
+      <w:r>
+        <w:t>nfiokz</w:t>
+      </w:r>
+      <w:proofErr w:type="spellEnd"/>
+      <w:r>
+        <w:t xml:space="preserve"> </w:t>
+      </w:r>
+      <w:proofErr w:type="spellStart"/>
+      <w:r>
+        <w:t>fzejkf</w:t>
+      </w:r>
+      <w:proofErr w:type="spellEnd"/>
+      <w:r>
+        <w:t xml:space="preserve"> e-</w:t>
+      </w:r>
+      <w:proofErr w:type="spellStart"/>
+      <w:r>
+        <w:t>CRF</w:t>
+      </w:r>
+      <w:r>
+        <w:t>E</w:t>
+      </w:r>
+      <w:r>
+        <w:t>vi</w:t>
+      </w:r>
+      <w:proofErr w:type="spellEnd"/>
+      <w:r>
+        <w:t xml:space="preserve"> </w:t>
+      </w:r>
+    </w:p>
+    <w:p>
+      <w:proofErr w:type="spellStart"/>
+      <w:r>
+        <w:t>EvIG</w:t>
+      </w:r>
+      <w:proofErr w:type="spellEnd"/>
+      <w:r>
+        <w:t xml:space="preserve"> EIG EIGI </w:t>
+      </w:r>
+    </w:p>
+    <w:p>
+      <w:pPr>
+        <w:rPr>
+          <w:lang w:val="en-US"/>
+        </w:rPr>
+      </w:pPr>
+      <w:r>
+        <w:rPr>
+          <w:lang w:val="en-US"/>
+        </w:rPr>
+        <w:t xml:space="preserve">IDE MR </w:t>
+      </w:r>
+      <w:proofErr w:type="spellStart"/>
+      <w:r>
+        <w:rPr>
+          <w:lang w:val="en-US"/>
+        </w:rPr>
+        <w:t>npao</w:t>
+      </w:r>
+      <w:proofErr w:type="spellEnd"/>
+      <w:r>
+        <w:rPr>
+          <w:lang w:val="en-US"/>
+        </w:rPr>
+        <w:t xml:space="preserve"> </w:t>
+      </w:r>
+      <w:proofErr w:type="spellStart"/>
+      <w:r>
+        <w:rPr>
+          <w:lang w:val="en-US"/>
+        </w:rPr>
+        <w:t>daizodn</w:t>
+      </w:r>
+      <w:proofErr w:type="spellEnd"/>
+      <w:r>
+        <w:rPr>
+          <w:lang w:val="en-US"/>
+        </w:rPr>
+        <w:t xml:space="preserve"> RCP </w:t>
+      </w:r>
+      <w:proofErr w:type="spellStart"/>
+      <w:r>
+        <w:rPr>
+          <w:lang w:val="en-US"/>
+        </w:rPr>
+        <w:t>i</w:t>
+      </w:r>
+      <w:r>
+        <w:rPr>
+          <w:lang w:val="en-US"/>
+        </w:rPr>
+        <w:t>fnz</w:t>
+      </w:r>
+      <w:proofErr w:type="spellEnd"/>
+      <w:r>
+        <w:rPr>
+          <w:lang w:val="en-US"/>
+        </w:rPr>
+        <w:t xml:space="preserve"> SUSAR ,</w:t>
+      </w:r>
+      <w:proofErr w:type="spellStart"/>
+      <w:r>
+        <w:rPr>
+          <w:lang w:val="en-US"/>
+        </w:rPr>
+        <w:t>opre,f</w:t>
+      </w:r>
+      <w:proofErr w:type="spellEnd"/>
+      <w:r>
+        <w:rPr>
+          <w:lang w:val="en-US"/>
+        </w:rPr>
+        <w:t xml:space="preserve">  </w:t>
+      </w:r>
+      <w:proofErr w:type="spellStart"/>
+      <w:r>
+        <w:rPr>
+          <w:lang w:val="en-US"/>
+        </w:rPr>
+        <w:t>efkz</w:t>
+      </w:r>
+      <w:proofErr w:type="spellEnd"/>
+      <w:r>
+        <w:rPr>
+          <w:lang w:val="en-US"/>
+        </w:rPr>
+        <w:t xml:space="preserve"> TEC</w:t>
+      </w:r>
+      <w:bookmarkStart w:id="0" w:name="_GoBack"/>
+      <w:bookmarkEnd w:id="0"/>
     </w:p>
     <w:sectPr>
       <w:pgSz w:w="11906" w:h="16838"/>

</xml_diff>